<commit_message>
[26.03.2025 11.23h] Documentación Scrum Sprint 2 (Minutas y actualizacion de casos de prueba)
</commit_message>
<xml_diff>
--- a/Scrum/Sprint 2/2025-03-25 Casos de prueba Sprint 2.docx
+++ b/Scrum/Sprint 2/2025-03-25 Casos de prueba Sprint 2.docx
@@ -30,6 +30,9 @@
       <w:pPr>
         <w:spacing w:before="240" w:after="240"/>
         <w:ind w:left="420"/>
+        <w:rPr>
+          <w:lang w:val="fr-FR"/>
+        </w:rPr>
       </w:pPr>
       <w:r>
         <w:rPr>
@@ -439,7 +442,10 @@
               <w:ind w:left="20"/>
             </w:pPr>
             <w:r>
-              <w:t xml:space="preserve"> Pendiente</w:t>
+              <w:t xml:space="preserve"> </w:t>
+            </w:r>
+            <w:r>
+              <w:t>Superada</w:t>
             </w:r>
           </w:p>
         </w:tc>
@@ -1699,7 +1705,7 @@
             </w:pPr>
             <w:r>
               <w:lastRenderedPageBreak/>
-              <w:t>Pendiente</w:t>
+              <w:t>Superado</w:t>
             </w:r>
           </w:p>
         </w:tc>
@@ -2246,6 +2252,9 @@
               <w:spacing w:before="240" w:after="240"/>
               <w:ind w:left="20"/>
             </w:pPr>
+            <w:r>
+              <w:t>Pendiente</w:t>
+            </w:r>
           </w:p>
         </w:tc>
       </w:tr>
@@ -2425,6 +2434,9 @@
               <w:spacing w:before="240" w:after="240"/>
               <w:ind w:left="20"/>
             </w:pPr>
+            <w:r>
+              <w:t>Pendiente</w:t>
+            </w:r>
           </w:p>
         </w:tc>
       </w:tr>
@@ -2606,6 +2618,10 @@
               <w:spacing w:before="240" w:after="240"/>
               <w:ind w:left="20"/>
             </w:pPr>
+            <w:r>
+              <w:lastRenderedPageBreak/>
+              <w:t>Pendiente</w:t>
+            </w:r>
           </w:p>
         </w:tc>
       </w:tr>
@@ -2754,10 +2770,12 @@
           <w:p>
             <w:pPr>
               <w:spacing w:before="240" w:after="240"/>
-              <w:ind w:left="20"/>
-            </w:pPr>
-            <w:r>
-              <w:t>Pendiente</w:t>
+              <w:rPr>
+                <w:u w:val="single"/>
+              </w:rPr>
+            </w:pPr>
+            <w:r>
+              <w:t>Superado</w:t>
             </w:r>
           </w:p>
         </w:tc>

</xml_diff>

<commit_message>
[26.03.2025 11.23h] Documentación Scrum Sprint 2 (Minutas y actualizacion de casos de prueba) (#27)
</commit_message>
<xml_diff>
--- a/Scrum/Sprint 2/2025-03-25 Casos de prueba Sprint 2.docx
+++ b/Scrum/Sprint 2/2025-03-25 Casos de prueba Sprint 2.docx
@@ -30,6 +30,9 @@
       <w:pPr>
         <w:spacing w:before="240" w:after="240"/>
         <w:ind w:left="420"/>
+        <w:rPr>
+          <w:lang w:val="fr-FR"/>
+        </w:rPr>
       </w:pPr>
       <w:r>
         <w:rPr>
@@ -439,7 +442,10 @@
               <w:ind w:left="20"/>
             </w:pPr>
             <w:r>
-              <w:t xml:space="preserve"> Pendiente</w:t>
+              <w:t xml:space="preserve"> </w:t>
+            </w:r>
+            <w:r>
+              <w:t>Superada</w:t>
             </w:r>
           </w:p>
         </w:tc>
@@ -1699,7 +1705,7 @@
             </w:pPr>
             <w:r>
               <w:lastRenderedPageBreak/>
-              <w:t>Pendiente</w:t>
+              <w:t>Superado</w:t>
             </w:r>
           </w:p>
         </w:tc>
@@ -2246,6 +2252,9 @@
               <w:spacing w:before="240" w:after="240"/>
               <w:ind w:left="20"/>
             </w:pPr>
+            <w:r>
+              <w:t>Pendiente</w:t>
+            </w:r>
           </w:p>
         </w:tc>
       </w:tr>
@@ -2425,6 +2434,9 @@
               <w:spacing w:before="240" w:after="240"/>
               <w:ind w:left="20"/>
             </w:pPr>
+            <w:r>
+              <w:t>Pendiente</w:t>
+            </w:r>
           </w:p>
         </w:tc>
       </w:tr>
@@ -2606,6 +2618,10 @@
               <w:spacing w:before="240" w:after="240"/>
               <w:ind w:left="20"/>
             </w:pPr>
+            <w:r>
+              <w:lastRenderedPageBreak/>
+              <w:t>Pendiente</w:t>
+            </w:r>
           </w:p>
         </w:tc>
       </w:tr>
@@ -2754,10 +2770,12 @@
           <w:p>
             <w:pPr>
               <w:spacing w:before="240" w:after="240"/>
-              <w:ind w:left="20"/>
-            </w:pPr>
-            <w:r>
-              <w:t>Pendiente</w:t>
+              <w:rPr>
+                <w:u w:val="single"/>
+              </w:rPr>
+            </w:pPr>
+            <w:r>
+              <w:t>Superado</w:t>
             </w:r>
           </w:p>
         </w:tc>

</xml_diff>

<commit_message>
[28.03.2025] Se agrego documentacion Scrum del sprint 2, daily2 y se actualizaron los casos de uso
</commit_message>
<xml_diff>
--- a/Scrum/Sprint 2/2025-03-25 Casos de prueba Sprint 2.docx
+++ b/Scrum/Sprint 2/2025-03-25 Casos de prueba Sprint 2.docx
@@ -1176,7 +1176,7 @@
               <w:ind w:left="20"/>
             </w:pPr>
             <w:r>
-              <w:t>Pendiente</w:t>
+              <w:t>Superado</w:t>
             </w:r>
           </w:p>
           <w:p>
@@ -1356,7 +1356,7 @@
               <w:ind w:left="20"/>
             </w:pPr>
             <w:r>
-              <w:t>Pendiente</w:t>
+              <w:t>Superado</w:t>
             </w:r>
           </w:p>
         </w:tc>
@@ -3397,7 +3397,7 @@
               <w:ind w:left="20"/>
             </w:pPr>
             <w:r>
-              <w:t>Pendiente</w:t>
+              <w:t>Superdo</w:t>
             </w:r>
           </w:p>
         </w:tc>
@@ -5251,7 +5251,7 @@
               <w:ind w:left="20"/>
             </w:pPr>
             <w:r>
-              <w:t>Pendiente</w:t>
+              <w:t>Superado</w:t>
             </w:r>
           </w:p>
         </w:tc>
@@ -5495,7 +5495,7 @@
               <w:ind w:left="20"/>
             </w:pPr>
             <w:r>
-              <w:t>Pendiente</w:t>
+              <w:t>Superado</w:t>
             </w:r>
           </w:p>
         </w:tc>

</xml_diff>

<commit_message>
[28.03.2025] Se agrego documentacion Scrum del sprint 2, daily2 y se actualizaron los casos de uso (#29)
</commit_message>
<xml_diff>
--- a/Scrum/Sprint 2/2025-03-25 Casos de prueba Sprint 2.docx
+++ b/Scrum/Sprint 2/2025-03-25 Casos de prueba Sprint 2.docx
@@ -1176,7 +1176,7 @@
               <w:ind w:left="20"/>
             </w:pPr>
             <w:r>
-              <w:t>Pendiente</w:t>
+              <w:t>Superado</w:t>
             </w:r>
           </w:p>
           <w:p>
@@ -1356,7 +1356,7 @@
               <w:ind w:left="20"/>
             </w:pPr>
             <w:r>
-              <w:t>Pendiente</w:t>
+              <w:t>Superado</w:t>
             </w:r>
           </w:p>
         </w:tc>
@@ -3397,7 +3397,7 @@
               <w:ind w:left="20"/>
             </w:pPr>
             <w:r>
-              <w:t>Pendiente</w:t>
+              <w:t>Superdo</w:t>
             </w:r>
           </w:p>
         </w:tc>
@@ -5251,7 +5251,7 @@
               <w:ind w:left="20"/>
             </w:pPr>
             <w:r>
-              <w:t>Pendiente</w:t>
+              <w:t>Superado</w:t>
             </w:r>
           </w:p>
         </w:tc>
@@ -5495,7 +5495,7 @@
               <w:ind w:left="20"/>
             </w:pPr>
             <w:r>
-              <w:t>Pendiente</w:t>
+              <w:t>Superado</w:t>
             </w:r>
           </w:p>
         </w:tc>

</xml_diff>

<commit_message>
[31.03.2025 14.00h] Implementación de la documentacion del sprint 2 y daily3
</commit_message>
<xml_diff>
--- a/Scrum/Sprint 2/2025-03-25 Casos de prueba Sprint 2.docx
+++ b/Scrum/Sprint 2/2025-03-25 Casos de prueba Sprint 2.docx
@@ -5,7 +5,7 @@
     <w:p>
       <w:pPr>
         <w:spacing w:before="240" w:after="240"/>
-        <w:ind w:left="140"/>
+        <w:ind w:left="140" w:firstLine="280"/>
         <w:jc w:val="center"/>
         <w:rPr>
           <w:b/>
@@ -986,7 +986,7 @@
               <w:ind w:left="20"/>
             </w:pPr>
             <w:r>
-              <w:t>Pendiente</w:t>
+              <w:t>Superado</w:t>
             </w:r>
           </w:p>
         </w:tc>
@@ -1531,7 +1531,7 @@
               <w:ind w:left="20"/>
             </w:pPr>
             <w:r>
-              <w:t>Pendiente</w:t>
+              <w:t>Superado</w:t>
             </w:r>
           </w:p>
         </w:tc>

</xml_diff>

<commit_message>
[31.03.2025 14.00h] Implementación de la documentacion del sprint 2 y daily3 (#30)
</commit_message>
<xml_diff>
--- a/Scrum/Sprint 2/2025-03-25 Casos de prueba Sprint 2.docx
+++ b/Scrum/Sprint 2/2025-03-25 Casos de prueba Sprint 2.docx
@@ -5,7 +5,7 @@
     <w:p>
       <w:pPr>
         <w:spacing w:before="240" w:after="240"/>
-        <w:ind w:left="140"/>
+        <w:ind w:left="140" w:firstLine="280"/>
         <w:jc w:val="center"/>
         <w:rPr>
           <w:b/>
@@ -986,7 +986,7 @@
               <w:ind w:left="20"/>
             </w:pPr>
             <w:r>
-              <w:t>Pendiente</w:t>
+              <w:t>Superado</w:t>
             </w:r>
           </w:p>
         </w:tc>
@@ -1531,7 +1531,7 @@
               <w:ind w:left="20"/>
             </w:pPr>
             <w:r>
-              <w:t>Pendiente</w:t>
+              <w:t>Superado</w:t>
             </w:r>
           </w:p>
         </w:tc>

</xml_diff>

<commit_message>
[02.04.2025 10.20h] Implementación de documento daily 4 y actualizacion en casos de prueba
</commit_message>
<xml_diff>
--- a/Scrum/Sprint 2/2025-03-25 Casos de prueba Sprint 2.docx
+++ b/Scrum/Sprint 2/2025-03-25 Casos de prueba Sprint 2.docx
@@ -806,7 +806,7 @@
               <w:ind w:left="20"/>
             </w:pPr>
             <w:r>
-              <w:t>Pendiente</w:t>
+              <w:t>Superado</w:t>
             </w:r>
           </w:p>
         </w:tc>
@@ -2071,7 +2071,7 @@
               <w:ind w:left="20"/>
             </w:pPr>
             <w:r>
-              <w:t>Pendiente</w:t>
+              <w:t>Superado</w:t>
             </w:r>
           </w:p>
         </w:tc>
@@ -2250,10 +2250,10 @@
           <w:p>
             <w:pPr>
               <w:spacing w:before="240" w:after="240"/>
-              <w:ind w:left="20"/>
-            </w:pPr>
-            <w:r>
-              <w:t>Pendiente</w:t>
+              <w:ind w:left="720" w:hanging="700"/>
+            </w:pPr>
+            <w:r>
+              <w:t>Superado</w:t>
             </w:r>
           </w:p>
         </w:tc>
@@ -4609,7 +4609,7 @@
               <w:jc w:val="center"/>
             </w:pPr>
             <w:r>
-              <w:t>Pendiente</w:t>
+              <w:t>Superada</w:t>
             </w:r>
           </w:p>
         </w:tc>

</xml_diff>

<commit_message>
Implementación de documento daily 4 y actualizacion en casos de prueba (#34)
* [02.04.2025 10.20h] Implementación de documento daily 4 y actualizacion en casos de prueba

* [02.04.2025 10.48h] Modificacion en documento de daily 4
</commit_message>
<xml_diff>
--- a/Scrum/Sprint 2/2025-03-25 Casos de prueba Sprint 2.docx
+++ b/Scrum/Sprint 2/2025-03-25 Casos de prueba Sprint 2.docx
@@ -806,7 +806,7 @@
               <w:ind w:left="20"/>
             </w:pPr>
             <w:r>
-              <w:t>Pendiente</w:t>
+              <w:t>Superado</w:t>
             </w:r>
           </w:p>
         </w:tc>
@@ -2071,7 +2071,7 @@
               <w:ind w:left="20"/>
             </w:pPr>
             <w:r>
-              <w:t>Pendiente</w:t>
+              <w:t>Superado</w:t>
             </w:r>
           </w:p>
         </w:tc>
@@ -2250,10 +2250,10 @@
           <w:p>
             <w:pPr>
               <w:spacing w:before="240" w:after="240"/>
-              <w:ind w:left="20"/>
-            </w:pPr>
-            <w:r>
-              <w:t>Pendiente</w:t>
+              <w:ind w:left="720" w:hanging="700"/>
+            </w:pPr>
+            <w:r>
+              <w:t>Superado</w:t>
             </w:r>
           </w:p>
         </w:tc>
@@ -4609,7 +4609,7 @@
               <w:jc w:val="center"/>
             </w:pPr>
             <w:r>
-              <w:t>Pendiente</w:t>
+              <w:t>Superada</w:t>
             </w:r>
           </w:p>
         </w:tc>

</xml_diff>

<commit_message>
[04.04.2025 19.30h] Se adjunto documento daily5 y se actualizaron los casos de uso
</commit_message>
<xml_diff>
--- a/Scrum/Sprint 2/2025-03-25 Casos de prueba Sprint 2.docx
+++ b/Scrum/Sprint 2/2025-03-25 Casos de prueba Sprint 2.docx
@@ -15,6 +15,7 @@
           <w:lang w:val="fr-FR"/>
         </w:rPr>
       </w:pPr>
+      <w:proofErr w:type="spellStart"/>
       <w:r>
         <w:rPr>
           <w:b/>
@@ -23,8 +24,31 @@
           <w:u w:val="single"/>
           <w:lang w:val="fr-FR"/>
         </w:rPr>
-        <w:t>Casos de prueba</w:t>
+        <w:t>Casos</w:t>
       </w:r>
+      <w:proofErr w:type="spellEnd"/>
+      <w:r>
+        <w:rPr>
+          <w:b/>
+          <w:sz w:val="32"/>
+          <w:szCs w:val="32"/>
+          <w:u w:val="single"/>
+          <w:lang w:val="fr-FR"/>
+        </w:rPr>
+        <w:t xml:space="preserve"> de </w:t>
+      </w:r>
+      <w:proofErr w:type="spellStart"/>
+      <w:r>
+        <w:rPr>
+          <w:b/>
+          <w:sz w:val="32"/>
+          <w:szCs w:val="32"/>
+          <w:u w:val="single"/>
+          <w:lang w:val="fr-FR"/>
+        </w:rPr>
+        <w:t>prueba</w:t>
+      </w:r>
+      <w:proofErr w:type="spellEnd"/>
     </w:p>
     <w:p>
       <w:pPr>
@@ -341,7 +365,25 @@
                 <w:sz w:val="21"/>
                 <w:szCs w:val="21"/>
               </w:rPr>
-              <w:t>2. Ingresar contraseña sin número y carácter especial, click enviar.</w:t>
+              <w:t xml:space="preserve">2. Ingresar contraseña sin número y carácter especial, </w:t>
+            </w:r>
+            <w:proofErr w:type="spellStart"/>
+            <w:proofErr w:type="gramStart"/>
+            <w:r>
+              <w:rPr>
+                <w:sz w:val="21"/>
+                <w:szCs w:val="21"/>
+              </w:rPr>
+              <w:t>click</w:t>
+            </w:r>
+            <w:proofErr w:type="spellEnd"/>
+            <w:proofErr w:type="gramEnd"/>
+            <w:r>
+              <w:rPr>
+                <w:sz w:val="21"/>
+                <w:szCs w:val="21"/>
+              </w:rPr>
+              <w:t xml:space="preserve"> enviar.</w:t>
             </w:r>
           </w:p>
           <w:p>
@@ -357,7 +399,39 @@
                 <w:sz w:val="21"/>
                 <w:szCs w:val="21"/>
               </w:rPr>
-              <w:t>3. Ingresar contraseña válida (ej. “Abcdefg1!”) y click enviar.</w:t>
+              <w:t>3. Ingresar contraseña válida (</w:t>
+            </w:r>
+            <w:proofErr w:type="gramStart"/>
+            <w:r>
+              <w:rPr>
+                <w:sz w:val="21"/>
+                <w:szCs w:val="21"/>
+              </w:rPr>
+              <w:t>ej. “Abcdefg1!</w:t>
+            </w:r>
+            <w:proofErr w:type="gramEnd"/>
+            <w:r>
+              <w:rPr>
+                <w:sz w:val="21"/>
+                <w:szCs w:val="21"/>
+              </w:rPr>
+              <w:t xml:space="preserve">”) y </w:t>
+            </w:r>
+            <w:proofErr w:type="spellStart"/>
+            <w:r>
+              <w:rPr>
+                <w:sz w:val="21"/>
+                <w:szCs w:val="21"/>
+              </w:rPr>
+              <w:t>click</w:t>
+            </w:r>
+            <w:proofErr w:type="spellEnd"/>
+            <w:r>
+              <w:rPr>
+                <w:sz w:val="21"/>
+                <w:szCs w:val="21"/>
+              </w:rPr>
+              <w:t xml:space="preserve"> enviar.</w:t>
             </w:r>
           </w:p>
           <w:p/>
@@ -863,8 +937,13 @@
               <w:ind w:left="20"/>
             </w:pPr>
             <w:r>
-              <w:t>Validar modal de confirmación para logout</w:t>
-            </w:r>
+              <w:t xml:space="preserve">Validar modal de confirmación para </w:t>
+            </w:r>
+            <w:proofErr w:type="spellStart"/>
+            <w:r>
+              <w:t>logout</w:t>
+            </w:r>
+            <w:proofErr w:type="spellEnd"/>
           </w:p>
         </w:tc>
         <w:tc>
@@ -892,8 +971,23 @@
               <w:spacing w:before="240"/>
               <w:ind w:left="283"/>
             </w:pPr>
-            <w:r>
-              <w:t>Click en botón logout.</w:t>
+            <w:proofErr w:type="spellStart"/>
+            <w:proofErr w:type="gramStart"/>
+            <w:r>
+              <w:t>Click</w:t>
+            </w:r>
+            <w:proofErr w:type="spellEnd"/>
+            <w:proofErr w:type="gramEnd"/>
+            <w:r>
+              <w:t xml:space="preserve"> en botón </w:t>
+            </w:r>
+            <w:proofErr w:type="spellStart"/>
+            <w:r>
+              <w:t>logout</w:t>
+            </w:r>
+            <w:proofErr w:type="spellEnd"/>
+            <w:r>
+              <w:t>.</w:t>
             </w:r>
           </w:p>
           <w:p>
@@ -916,8 +1010,15 @@
               </w:numPr>
               <w:ind w:left="283"/>
             </w:pPr>
-            <w:r>
-              <w:t>Click en “Cancelar” y validar que no cierra sesión.</w:t>
+            <w:proofErr w:type="spellStart"/>
+            <w:proofErr w:type="gramStart"/>
+            <w:r>
+              <w:t>Click</w:t>
+            </w:r>
+            <w:proofErr w:type="spellEnd"/>
+            <w:proofErr w:type="gramEnd"/>
+            <w:r>
+              <w:t xml:space="preserve"> en “Cancelar” y validar que no cierra sesión.</w:t>
             </w:r>
           </w:p>
           <w:p>
@@ -929,8 +1030,23 @@
               <w:spacing w:after="240"/>
               <w:ind w:left="283"/>
             </w:pPr>
-            <w:r>
-              <w:t>Click en “Confirmar” y validar cierre de sesión y redirección a login.</w:t>
+            <w:proofErr w:type="spellStart"/>
+            <w:proofErr w:type="gramStart"/>
+            <w:r>
+              <w:t>Click</w:t>
+            </w:r>
+            <w:proofErr w:type="spellEnd"/>
+            <w:proofErr w:type="gramEnd"/>
+            <w:r>
+              <w:t xml:space="preserve"> en “Confirmar” y validar cierre de sesión y redirección a </w:t>
+            </w:r>
+            <w:proofErr w:type="spellStart"/>
+            <w:r>
+              <w:t>login</w:t>
+            </w:r>
+            <w:proofErr w:type="spellEnd"/>
+            <w:r>
+              <w:t>.</w:t>
             </w:r>
           </w:p>
         </w:tc>
@@ -1083,8 +1199,15 @@
               </w:numPr>
               <w:ind w:left="283"/>
             </w:pPr>
-            <w:r>
-              <w:t>Click en exportar PDF y validar descarga con datos completos.</w:t>
+            <w:proofErr w:type="spellStart"/>
+            <w:proofErr w:type="gramStart"/>
+            <w:r>
+              <w:t>Click</w:t>
+            </w:r>
+            <w:proofErr w:type="spellEnd"/>
+            <w:proofErr w:type="gramEnd"/>
+            <w:r>
+              <w:t xml:space="preserve"> en exportar PDF y validar descarga con datos completos.</w:t>
             </w:r>
           </w:p>
           <w:p>
@@ -1095,8 +1218,15 @@
               </w:numPr>
               <w:ind w:left="283"/>
             </w:pPr>
-            <w:r>
-              <w:t xml:space="preserve">Click en exportar Excel y validar descarga </w:t>
+            <w:proofErr w:type="spellStart"/>
+            <w:proofErr w:type="gramStart"/>
+            <w:r>
+              <w:t>Click</w:t>
+            </w:r>
+            <w:proofErr w:type="spellEnd"/>
+            <w:proofErr w:type="gramEnd"/>
+            <w:r>
+              <w:t xml:space="preserve"> en exportar Excel y validar descarga </w:t>
             </w:r>
             <w:r>
               <w:lastRenderedPageBreak/>
@@ -1280,8 +1410,15 @@
               </w:numPr>
               <w:ind w:left="283"/>
             </w:pPr>
-            <w:r>
-              <w:t>Click en icono mostrar y verificar que la contraseña es visible.</w:t>
+            <w:proofErr w:type="spellStart"/>
+            <w:proofErr w:type="gramStart"/>
+            <w:r>
+              <w:t>Click</w:t>
+            </w:r>
+            <w:proofErr w:type="spellEnd"/>
+            <w:proofErr w:type="gramEnd"/>
+            <w:r>
+              <w:t xml:space="preserve"> en icono mostrar y verificar que la contraseña es visible.</w:t>
             </w:r>
           </w:p>
           <w:p>
@@ -1293,8 +1430,15 @@
               <w:spacing w:after="240"/>
               <w:ind w:left="283"/>
             </w:pPr>
-            <w:r>
-              <w:t>Click nuevamente para ocultar.</w:t>
+            <w:proofErr w:type="spellStart"/>
+            <w:proofErr w:type="gramStart"/>
+            <w:r>
+              <w:t>Click</w:t>
+            </w:r>
+            <w:proofErr w:type="spellEnd"/>
+            <w:proofErr w:type="gramEnd"/>
+            <w:r>
+              <w:t xml:space="preserve"> nuevamente para ocultar.</w:t>
             </w:r>
           </w:p>
           <w:p>
@@ -1442,8 +1586,15 @@
               <w:spacing w:before="240"/>
               <w:ind w:left="283"/>
             </w:pPr>
-            <w:r>
-              <w:t>Click en botón “Ver más” de plantilla.</w:t>
+            <w:proofErr w:type="spellStart"/>
+            <w:proofErr w:type="gramStart"/>
+            <w:r>
+              <w:t>Click</w:t>
+            </w:r>
+            <w:proofErr w:type="spellEnd"/>
+            <w:proofErr w:type="gramEnd"/>
+            <w:r>
+              <w:t xml:space="preserve"> en botón “Ver más” de plantilla.</w:t>
             </w:r>
           </w:p>
           <w:p>
@@ -1637,7 +1788,15 @@
             </w:pPr>
             <w:r>
               <w:lastRenderedPageBreak/>
-              <w:t>Verificar que contenga autenticación, endpoints, costos, restricciones y pasos de integración.</w:t>
+              <w:t xml:space="preserve">Verificar que contenga autenticación, </w:t>
+            </w:r>
+            <w:proofErr w:type="spellStart"/>
+            <w:r>
+              <w:t>endpoints</w:t>
+            </w:r>
+            <w:proofErr w:type="spellEnd"/>
+            <w:r>
+              <w:t>, costos, restricciones y pasos de integración.</w:t>
             </w:r>
           </w:p>
           <w:p>
@@ -1892,7 +2051,7 @@
               <w:ind w:left="20"/>
             </w:pPr>
             <w:r>
-              <w:t>Pendiente</w:t>
+              <w:t>Superado</w:t>
             </w:r>
           </w:p>
         </w:tc>
@@ -2156,8 +2315,15 @@
               </w:numPr>
               <w:spacing w:before="240"/>
             </w:pPr>
-            <w:r>
-              <w:t>Click en abrir modal plantillas.</w:t>
+            <w:proofErr w:type="spellStart"/>
+            <w:proofErr w:type="gramStart"/>
+            <w:r>
+              <w:t>Click</w:t>
+            </w:r>
+            <w:proofErr w:type="spellEnd"/>
+            <w:proofErr w:type="gramEnd"/>
+            <w:r>
+              <w:t xml:space="preserve"> en abrir modal plantillas.</w:t>
             </w:r>
           </w:p>
           <w:p>
@@ -2338,8 +2504,15 @@
               </w:numPr>
               <w:spacing w:before="240"/>
             </w:pPr>
-            <w:r>
-              <w:t>Click en abrir modal plantillas.</w:t>
+            <w:proofErr w:type="spellStart"/>
+            <w:proofErr w:type="gramStart"/>
+            <w:r>
+              <w:t>Click</w:t>
+            </w:r>
+            <w:proofErr w:type="spellEnd"/>
+            <w:proofErr w:type="gramEnd"/>
+            <w:r>
+              <w:t xml:space="preserve"> en abrir modal plantillas.</w:t>
             </w:r>
           </w:p>
           <w:p>
@@ -3396,9 +3569,11 @@
               <w:spacing w:before="240" w:after="240"/>
               <w:ind w:left="20"/>
             </w:pPr>
+            <w:proofErr w:type="spellStart"/>
             <w:r>
               <w:t>Superdo</w:t>
             </w:r>
+            <w:proofErr w:type="spellEnd"/>
           </w:p>
         </w:tc>
       </w:tr>
@@ -4151,7 +4326,7 @@
               <w:ind w:left="20"/>
             </w:pPr>
             <w:r>
-              <w:t>Pendiente</w:t>
+              <w:t>Superado</w:t>
             </w:r>
           </w:p>
         </w:tc>
@@ -4309,7 +4484,7 @@
               <w:ind w:left="20"/>
             </w:pPr>
             <w:r>
-              <w:t>Pendiente</w:t>
+              <w:t>Superado</w:t>
             </w:r>
           </w:p>
         </w:tc>
@@ -5566,8 +5741,13 @@
               <w:ind w:left="20"/>
             </w:pPr>
             <w:r>
-              <w:t>Revisar filtros de datos economicos</w:t>
-            </w:r>
+              <w:t xml:space="preserve">Revisar filtros de datos </w:t>
+            </w:r>
+            <w:proofErr w:type="spellStart"/>
+            <w:r>
+              <w:t>economicos</w:t>
+            </w:r>
+            <w:proofErr w:type="spellEnd"/>
           </w:p>
         </w:tc>
         <w:tc>
@@ -5677,7 +5857,15 @@
               <w:ind w:left="20"/>
             </w:pPr>
             <w:r>
-              <w:t>1.Los datos filtrados se reflejan 2.correctamente en los gráficos y reportes.</w:t>
+              <w:t xml:space="preserve">1.Los datos filtrados se reflejan </w:t>
+            </w:r>
+            <w:proofErr w:type="gramStart"/>
+            <w:r>
+              <w:t>2.correctamente</w:t>
+            </w:r>
+            <w:proofErr w:type="gramEnd"/>
+            <w:r>
+              <w:t xml:space="preserve"> en los gráficos y reportes.</w:t>
             </w:r>
           </w:p>
           <w:p>
@@ -5794,8 +5982,26 @@
               <w:ind w:left="20"/>
             </w:pPr>
             <w:r>
-              <w:t>Prueba de reporte de balance economico  de excel</w:t>
-            </w:r>
+              <w:t xml:space="preserve">Prueba de reporte de balance </w:t>
+            </w:r>
+            <w:proofErr w:type="spellStart"/>
+            <w:proofErr w:type="gramStart"/>
+            <w:r>
+              <w:t>economico</w:t>
+            </w:r>
+            <w:proofErr w:type="spellEnd"/>
+            <w:r>
+              <w:t xml:space="preserve">  de</w:t>
+            </w:r>
+            <w:proofErr w:type="gramEnd"/>
+            <w:r>
+              <w:t xml:space="preserve"> </w:t>
+            </w:r>
+            <w:proofErr w:type="spellStart"/>
+            <w:r>
+              <w:t>excel</w:t>
+            </w:r>
+            <w:proofErr w:type="spellEnd"/>
           </w:p>
         </w:tc>
         <w:tc>
@@ -6023,8 +6229,21 @@
               <w:ind w:left="20"/>
             </w:pPr>
             <w:r>
-              <w:t>Prueba de reporte de balance economico pdf</w:t>
-            </w:r>
+              <w:t xml:space="preserve">Prueba de reporte de balance </w:t>
+            </w:r>
+            <w:proofErr w:type="spellStart"/>
+            <w:r>
+              <w:t>economico</w:t>
+            </w:r>
+            <w:proofErr w:type="spellEnd"/>
+            <w:r>
+              <w:t xml:space="preserve"> </w:t>
+            </w:r>
+            <w:proofErr w:type="spellStart"/>
+            <w:r>
+              <w:t>pdf</w:t>
+            </w:r>
+            <w:proofErr w:type="spellEnd"/>
           </w:p>
         </w:tc>
         <w:tc>
@@ -6271,7 +6490,15 @@
               <w:ind w:left="20"/>
             </w:pPr>
             <w:r>
-              <w:t>1.Acceder a la vista del dashboard.</w:t>
+              <w:t xml:space="preserve">1.Acceder a la vista del </w:t>
+            </w:r>
+            <w:proofErr w:type="spellStart"/>
+            <w:r>
+              <w:t>dashboard</w:t>
+            </w:r>
+            <w:proofErr w:type="spellEnd"/>
+            <w:r>
+              <w:t>.</w:t>
             </w:r>
           </w:p>
           <w:p>
@@ -6349,7 +6576,15 @@
               <w:ind w:left="20"/>
             </w:pPr>
             <w:r>
-              <w:t>1.El dashboard muestra los datos correctamente y de forma intuitiva.</w:t>
+              <w:t xml:space="preserve">1.El </w:t>
+            </w:r>
+            <w:proofErr w:type="spellStart"/>
+            <w:r>
+              <w:t>dashboard</w:t>
+            </w:r>
+            <w:proofErr w:type="spellEnd"/>
+            <w:r>
+              <w:t xml:space="preserve"> muestra los datos correctamente y de forma intuitiva.</w:t>
             </w:r>
           </w:p>
           <w:p>

</xml_diff>

<commit_message>
[04.04.2025 19.30h] Se adjunto documento daily5 y se actualizaron los casos de uso (#37)
</commit_message>
<xml_diff>
--- a/Scrum/Sprint 2/2025-03-25 Casos de prueba Sprint 2.docx
+++ b/Scrum/Sprint 2/2025-03-25 Casos de prueba Sprint 2.docx
@@ -15,6 +15,7 @@
           <w:lang w:val="fr-FR"/>
         </w:rPr>
       </w:pPr>
+      <w:proofErr w:type="spellStart"/>
       <w:r>
         <w:rPr>
           <w:b/>
@@ -23,8 +24,31 @@
           <w:u w:val="single"/>
           <w:lang w:val="fr-FR"/>
         </w:rPr>
-        <w:t>Casos de prueba</w:t>
+        <w:t>Casos</w:t>
       </w:r>
+      <w:proofErr w:type="spellEnd"/>
+      <w:r>
+        <w:rPr>
+          <w:b/>
+          <w:sz w:val="32"/>
+          <w:szCs w:val="32"/>
+          <w:u w:val="single"/>
+          <w:lang w:val="fr-FR"/>
+        </w:rPr>
+        <w:t xml:space="preserve"> de </w:t>
+      </w:r>
+      <w:proofErr w:type="spellStart"/>
+      <w:r>
+        <w:rPr>
+          <w:b/>
+          <w:sz w:val="32"/>
+          <w:szCs w:val="32"/>
+          <w:u w:val="single"/>
+          <w:lang w:val="fr-FR"/>
+        </w:rPr>
+        <w:t>prueba</w:t>
+      </w:r>
+      <w:proofErr w:type="spellEnd"/>
     </w:p>
     <w:p>
       <w:pPr>
@@ -341,7 +365,25 @@
                 <w:sz w:val="21"/>
                 <w:szCs w:val="21"/>
               </w:rPr>
-              <w:t>2. Ingresar contraseña sin número y carácter especial, click enviar.</w:t>
+              <w:t xml:space="preserve">2. Ingresar contraseña sin número y carácter especial, </w:t>
+            </w:r>
+            <w:proofErr w:type="spellStart"/>
+            <w:proofErr w:type="gramStart"/>
+            <w:r>
+              <w:rPr>
+                <w:sz w:val="21"/>
+                <w:szCs w:val="21"/>
+              </w:rPr>
+              <w:t>click</w:t>
+            </w:r>
+            <w:proofErr w:type="spellEnd"/>
+            <w:proofErr w:type="gramEnd"/>
+            <w:r>
+              <w:rPr>
+                <w:sz w:val="21"/>
+                <w:szCs w:val="21"/>
+              </w:rPr>
+              <w:t xml:space="preserve"> enviar.</w:t>
             </w:r>
           </w:p>
           <w:p>
@@ -357,7 +399,39 @@
                 <w:sz w:val="21"/>
                 <w:szCs w:val="21"/>
               </w:rPr>
-              <w:t>3. Ingresar contraseña válida (ej. “Abcdefg1!”) y click enviar.</w:t>
+              <w:t>3. Ingresar contraseña válida (</w:t>
+            </w:r>
+            <w:proofErr w:type="gramStart"/>
+            <w:r>
+              <w:rPr>
+                <w:sz w:val="21"/>
+                <w:szCs w:val="21"/>
+              </w:rPr>
+              <w:t>ej. “Abcdefg1!</w:t>
+            </w:r>
+            <w:proofErr w:type="gramEnd"/>
+            <w:r>
+              <w:rPr>
+                <w:sz w:val="21"/>
+                <w:szCs w:val="21"/>
+              </w:rPr>
+              <w:t xml:space="preserve">”) y </w:t>
+            </w:r>
+            <w:proofErr w:type="spellStart"/>
+            <w:r>
+              <w:rPr>
+                <w:sz w:val="21"/>
+                <w:szCs w:val="21"/>
+              </w:rPr>
+              <w:t>click</w:t>
+            </w:r>
+            <w:proofErr w:type="spellEnd"/>
+            <w:r>
+              <w:rPr>
+                <w:sz w:val="21"/>
+                <w:szCs w:val="21"/>
+              </w:rPr>
+              <w:t xml:space="preserve"> enviar.</w:t>
             </w:r>
           </w:p>
           <w:p/>
@@ -863,8 +937,13 @@
               <w:ind w:left="20"/>
             </w:pPr>
             <w:r>
-              <w:t>Validar modal de confirmación para logout</w:t>
-            </w:r>
+              <w:t xml:space="preserve">Validar modal de confirmación para </w:t>
+            </w:r>
+            <w:proofErr w:type="spellStart"/>
+            <w:r>
+              <w:t>logout</w:t>
+            </w:r>
+            <w:proofErr w:type="spellEnd"/>
           </w:p>
         </w:tc>
         <w:tc>
@@ -892,8 +971,23 @@
               <w:spacing w:before="240"/>
               <w:ind w:left="283"/>
             </w:pPr>
-            <w:r>
-              <w:t>Click en botón logout.</w:t>
+            <w:proofErr w:type="spellStart"/>
+            <w:proofErr w:type="gramStart"/>
+            <w:r>
+              <w:t>Click</w:t>
+            </w:r>
+            <w:proofErr w:type="spellEnd"/>
+            <w:proofErr w:type="gramEnd"/>
+            <w:r>
+              <w:t xml:space="preserve"> en botón </w:t>
+            </w:r>
+            <w:proofErr w:type="spellStart"/>
+            <w:r>
+              <w:t>logout</w:t>
+            </w:r>
+            <w:proofErr w:type="spellEnd"/>
+            <w:r>
+              <w:t>.</w:t>
             </w:r>
           </w:p>
           <w:p>
@@ -916,8 +1010,15 @@
               </w:numPr>
               <w:ind w:left="283"/>
             </w:pPr>
-            <w:r>
-              <w:t>Click en “Cancelar” y validar que no cierra sesión.</w:t>
+            <w:proofErr w:type="spellStart"/>
+            <w:proofErr w:type="gramStart"/>
+            <w:r>
+              <w:t>Click</w:t>
+            </w:r>
+            <w:proofErr w:type="spellEnd"/>
+            <w:proofErr w:type="gramEnd"/>
+            <w:r>
+              <w:t xml:space="preserve"> en “Cancelar” y validar que no cierra sesión.</w:t>
             </w:r>
           </w:p>
           <w:p>
@@ -929,8 +1030,23 @@
               <w:spacing w:after="240"/>
               <w:ind w:left="283"/>
             </w:pPr>
-            <w:r>
-              <w:t>Click en “Confirmar” y validar cierre de sesión y redirección a login.</w:t>
+            <w:proofErr w:type="spellStart"/>
+            <w:proofErr w:type="gramStart"/>
+            <w:r>
+              <w:t>Click</w:t>
+            </w:r>
+            <w:proofErr w:type="spellEnd"/>
+            <w:proofErr w:type="gramEnd"/>
+            <w:r>
+              <w:t xml:space="preserve"> en “Confirmar” y validar cierre de sesión y redirección a </w:t>
+            </w:r>
+            <w:proofErr w:type="spellStart"/>
+            <w:r>
+              <w:t>login</w:t>
+            </w:r>
+            <w:proofErr w:type="spellEnd"/>
+            <w:r>
+              <w:t>.</w:t>
             </w:r>
           </w:p>
         </w:tc>
@@ -1083,8 +1199,15 @@
               </w:numPr>
               <w:ind w:left="283"/>
             </w:pPr>
-            <w:r>
-              <w:t>Click en exportar PDF y validar descarga con datos completos.</w:t>
+            <w:proofErr w:type="spellStart"/>
+            <w:proofErr w:type="gramStart"/>
+            <w:r>
+              <w:t>Click</w:t>
+            </w:r>
+            <w:proofErr w:type="spellEnd"/>
+            <w:proofErr w:type="gramEnd"/>
+            <w:r>
+              <w:t xml:space="preserve"> en exportar PDF y validar descarga con datos completos.</w:t>
             </w:r>
           </w:p>
           <w:p>
@@ -1095,8 +1218,15 @@
               </w:numPr>
               <w:ind w:left="283"/>
             </w:pPr>
-            <w:r>
-              <w:t xml:space="preserve">Click en exportar Excel y validar descarga </w:t>
+            <w:proofErr w:type="spellStart"/>
+            <w:proofErr w:type="gramStart"/>
+            <w:r>
+              <w:t>Click</w:t>
+            </w:r>
+            <w:proofErr w:type="spellEnd"/>
+            <w:proofErr w:type="gramEnd"/>
+            <w:r>
+              <w:t xml:space="preserve"> en exportar Excel y validar descarga </w:t>
             </w:r>
             <w:r>
               <w:lastRenderedPageBreak/>
@@ -1280,8 +1410,15 @@
               </w:numPr>
               <w:ind w:left="283"/>
             </w:pPr>
-            <w:r>
-              <w:t>Click en icono mostrar y verificar que la contraseña es visible.</w:t>
+            <w:proofErr w:type="spellStart"/>
+            <w:proofErr w:type="gramStart"/>
+            <w:r>
+              <w:t>Click</w:t>
+            </w:r>
+            <w:proofErr w:type="spellEnd"/>
+            <w:proofErr w:type="gramEnd"/>
+            <w:r>
+              <w:t xml:space="preserve"> en icono mostrar y verificar que la contraseña es visible.</w:t>
             </w:r>
           </w:p>
           <w:p>
@@ -1293,8 +1430,15 @@
               <w:spacing w:after="240"/>
               <w:ind w:left="283"/>
             </w:pPr>
-            <w:r>
-              <w:t>Click nuevamente para ocultar.</w:t>
+            <w:proofErr w:type="spellStart"/>
+            <w:proofErr w:type="gramStart"/>
+            <w:r>
+              <w:t>Click</w:t>
+            </w:r>
+            <w:proofErr w:type="spellEnd"/>
+            <w:proofErr w:type="gramEnd"/>
+            <w:r>
+              <w:t xml:space="preserve"> nuevamente para ocultar.</w:t>
             </w:r>
           </w:p>
           <w:p>
@@ -1442,8 +1586,15 @@
               <w:spacing w:before="240"/>
               <w:ind w:left="283"/>
             </w:pPr>
-            <w:r>
-              <w:t>Click en botón “Ver más” de plantilla.</w:t>
+            <w:proofErr w:type="spellStart"/>
+            <w:proofErr w:type="gramStart"/>
+            <w:r>
+              <w:t>Click</w:t>
+            </w:r>
+            <w:proofErr w:type="spellEnd"/>
+            <w:proofErr w:type="gramEnd"/>
+            <w:r>
+              <w:t xml:space="preserve"> en botón “Ver más” de plantilla.</w:t>
             </w:r>
           </w:p>
           <w:p>
@@ -1637,7 +1788,15 @@
             </w:pPr>
             <w:r>
               <w:lastRenderedPageBreak/>
-              <w:t>Verificar que contenga autenticación, endpoints, costos, restricciones y pasos de integración.</w:t>
+              <w:t xml:space="preserve">Verificar que contenga autenticación, </w:t>
+            </w:r>
+            <w:proofErr w:type="spellStart"/>
+            <w:r>
+              <w:t>endpoints</w:t>
+            </w:r>
+            <w:proofErr w:type="spellEnd"/>
+            <w:r>
+              <w:t>, costos, restricciones y pasos de integración.</w:t>
             </w:r>
           </w:p>
           <w:p>
@@ -1892,7 +2051,7 @@
               <w:ind w:left="20"/>
             </w:pPr>
             <w:r>
-              <w:t>Pendiente</w:t>
+              <w:t>Superado</w:t>
             </w:r>
           </w:p>
         </w:tc>
@@ -2156,8 +2315,15 @@
               </w:numPr>
               <w:spacing w:before="240"/>
             </w:pPr>
-            <w:r>
-              <w:t>Click en abrir modal plantillas.</w:t>
+            <w:proofErr w:type="spellStart"/>
+            <w:proofErr w:type="gramStart"/>
+            <w:r>
+              <w:t>Click</w:t>
+            </w:r>
+            <w:proofErr w:type="spellEnd"/>
+            <w:proofErr w:type="gramEnd"/>
+            <w:r>
+              <w:t xml:space="preserve"> en abrir modal plantillas.</w:t>
             </w:r>
           </w:p>
           <w:p>
@@ -2338,8 +2504,15 @@
               </w:numPr>
               <w:spacing w:before="240"/>
             </w:pPr>
-            <w:r>
-              <w:t>Click en abrir modal plantillas.</w:t>
+            <w:proofErr w:type="spellStart"/>
+            <w:proofErr w:type="gramStart"/>
+            <w:r>
+              <w:t>Click</w:t>
+            </w:r>
+            <w:proofErr w:type="spellEnd"/>
+            <w:proofErr w:type="gramEnd"/>
+            <w:r>
+              <w:t xml:space="preserve"> en abrir modal plantillas.</w:t>
             </w:r>
           </w:p>
           <w:p>
@@ -3396,9 +3569,11 @@
               <w:spacing w:before="240" w:after="240"/>
               <w:ind w:left="20"/>
             </w:pPr>
+            <w:proofErr w:type="spellStart"/>
             <w:r>
               <w:t>Superdo</w:t>
             </w:r>
+            <w:proofErr w:type="spellEnd"/>
           </w:p>
         </w:tc>
       </w:tr>
@@ -4151,7 +4326,7 @@
               <w:ind w:left="20"/>
             </w:pPr>
             <w:r>
-              <w:t>Pendiente</w:t>
+              <w:t>Superado</w:t>
             </w:r>
           </w:p>
         </w:tc>
@@ -4309,7 +4484,7 @@
               <w:ind w:left="20"/>
             </w:pPr>
             <w:r>
-              <w:t>Pendiente</w:t>
+              <w:t>Superado</w:t>
             </w:r>
           </w:p>
         </w:tc>
@@ -5566,8 +5741,13 @@
               <w:ind w:left="20"/>
             </w:pPr>
             <w:r>
-              <w:t>Revisar filtros de datos economicos</w:t>
-            </w:r>
+              <w:t xml:space="preserve">Revisar filtros de datos </w:t>
+            </w:r>
+            <w:proofErr w:type="spellStart"/>
+            <w:r>
+              <w:t>economicos</w:t>
+            </w:r>
+            <w:proofErr w:type="spellEnd"/>
           </w:p>
         </w:tc>
         <w:tc>
@@ -5677,7 +5857,15 @@
               <w:ind w:left="20"/>
             </w:pPr>
             <w:r>
-              <w:t>1.Los datos filtrados se reflejan 2.correctamente en los gráficos y reportes.</w:t>
+              <w:t xml:space="preserve">1.Los datos filtrados se reflejan </w:t>
+            </w:r>
+            <w:proofErr w:type="gramStart"/>
+            <w:r>
+              <w:t>2.correctamente</w:t>
+            </w:r>
+            <w:proofErr w:type="gramEnd"/>
+            <w:r>
+              <w:t xml:space="preserve"> en los gráficos y reportes.</w:t>
             </w:r>
           </w:p>
           <w:p>
@@ -5794,8 +5982,26 @@
               <w:ind w:left="20"/>
             </w:pPr>
             <w:r>
-              <w:t>Prueba de reporte de balance economico  de excel</w:t>
-            </w:r>
+              <w:t xml:space="preserve">Prueba de reporte de balance </w:t>
+            </w:r>
+            <w:proofErr w:type="spellStart"/>
+            <w:proofErr w:type="gramStart"/>
+            <w:r>
+              <w:t>economico</w:t>
+            </w:r>
+            <w:proofErr w:type="spellEnd"/>
+            <w:r>
+              <w:t xml:space="preserve">  de</w:t>
+            </w:r>
+            <w:proofErr w:type="gramEnd"/>
+            <w:r>
+              <w:t xml:space="preserve"> </w:t>
+            </w:r>
+            <w:proofErr w:type="spellStart"/>
+            <w:r>
+              <w:t>excel</w:t>
+            </w:r>
+            <w:proofErr w:type="spellEnd"/>
           </w:p>
         </w:tc>
         <w:tc>
@@ -6023,8 +6229,21 @@
               <w:ind w:left="20"/>
             </w:pPr>
             <w:r>
-              <w:t>Prueba de reporte de balance economico pdf</w:t>
-            </w:r>
+              <w:t xml:space="preserve">Prueba de reporte de balance </w:t>
+            </w:r>
+            <w:proofErr w:type="spellStart"/>
+            <w:r>
+              <w:t>economico</w:t>
+            </w:r>
+            <w:proofErr w:type="spellEnd"/>
+            <w:r>
+              <w:t xml:space="preserve"> </w:t>
+            </w:r>
+            <w:proofErr w:type="spellStart"/>
+            <w:r>
+              <w:t>pdf</w:t>
+            </w:r>
+            <w:proofErr w:type="spellEnd"/>
           </w:p>
         </w:tc>
         <w:tc>
@@ -6271,7 +6490,15 @@
               <w:ind w:left="20"/>
             </w:pPr>
             <w:r>
-              <w:t>1.Acceder a la vista del dashboard.</w:t>
+              <w:t xml:space="preserve">1.Acceder a la vista del </w:t>
+            </w:r>
+            <w:proofErr w:type="spellStart"/>
+            <w:r>
+              <w:t>dashboard</w:t>
+            </w:r>
+            <w:proofErr w:type="spellEnd"/>
+            <w:r>
+              <w:t>.</w:t>
             </w:r>
           </w:p>
           <w:p>
@@ -6349,7 +6576,15 @@
               <w:ind w:left="20"/>
             </w:pPr>
             <w:r>
-              <w:t>1.El dashboard muestra los datos correctamente y de forma intuitiva.</w:t>
+              <w:t xml:space="preserve">1.El </w:t>
+            </w:r>
+            <w:proofErr w:type="spellStart"/>
+            <w:r>
+              <w:t>dashboard</w:t>
+            </w:r>
+            <w:proofErr w:type="spellEnd"/>
+            <w:r>
+              <w:t xml:space="preserve"> muestra los datos correctamente y de forma intuitiva.</w:t>
             </w:r>
           </w:p>
           <w:p>

</xml_diff>

<commit_message>
[07.04.2025 18.30h] Implementación de documentos de scrum, sprint review y retrospective
</commit_message>
<xml_diff>
--- a/Scrum/Sprint 2/2025-03-25 Casos de prueba Sprint 2.docx
+++ b/Scrum/Sprint 2/2025-03-25 Casos de prueba Sprint 2.docx
@@ -418,6 +418,7 @@
               <w:t xml:space="preserve">”) y </w:t>
             </w:r>
             <w:proofErr w:type="spellStart"/>
+            <w:proofErr w:type="gramStart"/>
             <w:r>
               <w:rPr>
                 <w:sz w:val="21"/>
@@ -426,6 +427,7 @@
               <w:t>click</w:t>
             </w:r>
             <w:proofErr w:type="spellEnd"/>
+            <w:proofErr w:type="gramEnd"/>
             <w:r>
               <w:rPr>
                 <w:sz w:val="21"/>
@@ -708,10 +710,10 @@
           <w:p>
             <w:pPr>
               <w:spacing w:before="240" w:after="240"/>
-              <w:ind w:left="20"/>
-            </w:pPr>
-            <w:r>
-              <w:t>Pendiente</w:t>
+              <w:ind w:left="1440" w:hanging="1420"/>
+            </w:pPr>
+            <w:r>
+              <w:t>Superada</w:t>
             </w:r>
           </w:p>
         </w:tc>
@@ -2608,7 +2610,7 @@
               <w:ind w:left="20"/>
             </w:pPr>
             <w:r>
-              <w:t>Pendiente</w:t>
+              <w:t>Superada</w:t>
             </w:r>
           </w:p>
         </w:tc>
@@ -2793,7 +2795,7 @@
             </w:pPr>
             <w:r>
               <w:lastRenderedPageBreak/>
-              <w:t>Pendiente</w:t>
+              <w:t>Superada</w:t>
             </w:r>
           </w:p>
         </w:tc>
@@ -2948,7 +2950,7 @@
               </w:rPr>
             </w:pPr>
             <w:r>
-              <w:t>Superado</w:t>
+              <w:t>Superada</w:t>
             </w:r>
           </w:p>
         </w:tc>
@@ -3110,7 +3112,7 @@
               <w:ind w:left="20"/>
             </w:pPr>
             <w:r>
-              <w:t>Pendiente</w:t>
+              <w:t>Superada</w:t>
             </w:r>
           </w:p>
         </w:tc>
@@ -3264,7 +3266,7 @@
               <w:ind w:left="20"/>
             </w:pPr>
             <w:r>
-              <w:t>Pendiente</w:t>
+              <w:t>Superada</w:t>
             </w:r>
           </w:p>
         </w:tc>
@@ -3417,7 +3419,7 @@
               <w:ind w:left="20"/>
             </w:pPr>
             <w:r>
-              <w:t>Pendiente</w:t>
+              <w:t>Superada</w:t>
             </w:r>
           </w:p>
         </w:tc>
@@ -3569,11 +3571,9 @@
               <w:spacing w:before="240" w:after="240"/>
               <w:ind w:left="20"/>
             </w:pPr>
-            <w:proofErr w:type="spellStart"/>
-            <w:r>
-              <w:t>Superdo</w:t>
-            </w:r>
-            <w:proofErr w:type="spellEnd"/>
+            <w:r>
+              <w:t>Superada</w:t>
+            </w:r>
           </w:p>
         </w:tc>
       </w:tr>
@@ -3725,7 +3725,7 @@
               <w:ind w:left="20"/>
             </w:pPr>
             <w:r>
-              <w:t>Pendiente</w:t>
+              <w:t>Superada</w:t>
             </w:r>
           </w:p>
         </w:tc>
@@ -3871,7 +3871,7 @@
               <w:ind w:left="20"/>
             </w:pPr>
             <w:r>
-              <w:t>Pendiente</w:t>
+              <w:t>Superada</w:t>
             </w:r>
           </w:p>
         </w:tc>
@@ -4024,7 +4024,7 @@
               <w:ind w:left="20"/>
             </w:pPr>
             <w:r>
-              <w:t>Pendiente</w:t>
+              <w:t>Superada</w:t>
             </w:r>
           </w:p>
         </w:tc>
@@ -4168,7 +4168,7 @@
               <w:ind w:left="20"/>
             </w:pPr>
             <w:r>
-              <w:t>Pendiente</w:t>
+              <w:t>Superada</w:t>
             </w:r>
           </w:p>
         </w:tc>
@@ -4326,7 +4326,7 @@
               <w:ind w:left="20"/>
             </w:pPr>
             <w:r>
-              <w:t>Superado</w:t>
+              <w:t>Superada</w:t>
             </w:r>
           </w:p>
         </w:tc>
@@ -4484,7 +4484,7 @@
               <w:ind w:left="20"/>
             </w:pPr>
             <w:r>
-              <w:t>Superado</w:t>
+              <w:t>Superada</w:t>
             </w:r>
           </w:p>
         </w:tc>
@@ -4635,7 +4635,7 @@
               <w:jc w:val="center"/>
             </w:pPr>
             <w:r>
-              <w:t>Pendiente</w:t>
+              <w:t>Superada</w:t>
             </w:r>
           </w:p>
         </w:tc>
@@ -4933,7 +4933,7 @@
               <w:jc w:val="center"/>
             </w:pPr>
             <w:r>
-              <w:t>Pendiente</w:t>
+              <w:t>Superada</w:t>
             </w:r>
           </w:p>
         </w:tc>
@@ -5177,7 +5177,7 @@
               <w:ind w:left="20"/>
             </w:pPr>
             <w:r>
-              <w:t>Pendiente</w:t>
+              <w:t>Superada</w:t>
             </w:r>
           </w:p>
         </w:tc>
@@ -5426,7 +5426,7 @@
               <w:ind w:left="20"/>
             </w:pPr>
             <w:r>
-              <w:t>Superado</w:t>
+              <w:t>Superada</w:t>
             </w:r>
           </w:p>
         </w:tc>
@@ -5670,7 +5670,7 @@
               <w:ind w:left="20"/>
             </w:pPr>
             <w:r>
-              <w:t>Superado</w:t>
+              <w:t>Superada</w:t>
             </w:r>
           </w:p>
         </w:tc>
@@ -5911,7 +5911,7 @@
               <w:ind w:left="20"/>
             </w:pPr>
             <w:r>
-              <w:t>Pendiente</w:t>
+              <w:t>Superada</w:t>
             </w:r>
           </w:p>
         </w:tc>
@@ -6158,7 +6158,7 @@
               <w:ind w:left="20"/>
             </w:pPr>
             <w:r>
-              <w:t>Pendiente</w:t>
+              <w:t>Superada</w:t>
             </w:r>
           </w:p>
         </w:tc>
@@ -6386,7 +6386,7 @@
               <w:ind w:left="20"/>
             </w:pPr>
             <w:r>
-              <w:t>Pendiente</w:t>
+              <w:t>Superada</w:t>
             </w:r>
           </w:p>
         </w:tc>
@@ -6630,7 +6630,7 @@
               <w:ind w:left="20"/>
             </w:pPr>
             <w:r>
-              <w:t>Pendiente</w:t>
+              <w:t>Superada</w:t>
             </w:r>
           </w:p>
         </w:tc>

</xml_diff>

<commit_message>
[07.04.2025 18.30h] Implementación de documentos de scrum, sprint review y retrospective (#40)
</commit_message>
<xml_diff>
--- a/Scrum/Sprint 2/2025-03-25 Casos de prueba Sprint 2.docx
+++ b/Scrum/Sprint 2/2025-03-25 Casos de prueba Sprint 2.docx
@@ -418,6 +418,7 @@
               <w:t xml:space="preserve">”) y </w:t>
             </w:r>
             <w:proofErr w:type="spellStart"/>
+            <w:proofErr w:type="gramStart"/>
             <w:r>
               <w:rPr>
                 <w:sz w:val="21"/>
@@ -426,6 +427,7 @@
               <w:t>click</w:t>
             </w:r>
             <w:proofErr w:type="spellEnd"/>
+            <w:proofErr w:type="gramEnd"/>
             <w:r>
               <w:rPr>
                 <w:sz w:val="21"/>
@@ -708,10 +710,10 @@
           <w:p>
             <w:pPr>
               <w:spacing w:before="240" w:after="240"/>
-              <w:ind w:left="20"/>
-            </w:pPr>
-            <w:r>
-              <w:t>Pendiente</w:t>
+              <w:ind w:left="1440" w:hanging="1420"/>
+            </w:pPr>
+            <w:r>
+              <w:t>Superada</w:t>
             </w:r>
           </w:p>
         </w:tc>
@@ -2608,7 +2610,7 @@
               <w:ind w:left="20"/>
             </w:pPr>
             <w:r>
-              <w:t>Pendiente</w:t>
+              <w:t>Superada</w:t>
             </w:r>
           </w:p>
         </w:tc>
@@ -2793,7 +2795,7 @@
             </w:pPr>
             <w:r>
               <w:lastRenderedPageBreak/>
-              <w:t>Pendiente</w:t>
+              <w:t>Superada</w:t>
             </w:r>
           </w:p>
         </w:tc>
@@ -2948,7 +2950,7 @@
               </w:rPr>
             </w:pPr>
             <w:r>
-              <w:t>Superado</w:t>
+              <w:t>Superada</w:t>
             </w:r>
           </w:p>
         </w:tc>
@@ -3110,7 +3112,7 @@
               <w:ind w:left="20"/>
             </w:pPr>
             <w:r>
-              <w:t>Pendiente</w:t>
+              <w:t>Superada</w:t>
             </w:r>
           </w:p>
         </w:tc>
@@ -3264,7 +3266,7 @@
               <w:ind w:left="20"/>
             </w:pPr>
             <w:r>
-              <w:t>Pendiente</w:t>
+              <w:t>Superada</w:t>
             </w:r>
           </w:p>
         </w:tc>
@@ -3417,7 +3419,7 @@
               <w:ind w:left="20"/>
             </w:pPr>
             <w:r>
-              <w:t>Pendiente</w:t>
+              <w:t>Superada</w:t>
             </w:r>
           </w:p>
         </w:tc>
@@ -3569,11 +3571,9 @@
               <w:spacing w:before="240" w:after="240"/>
               <w:ind w:left="20"/>
             </w:pPr>
-            <w:proofErr w:type="spellStart"/>
-            <w:r>
-              <w:t>Superdo</w:t>
-            </w:r>
-            <w:proofErr w:type="spellEnd"/>
+            <w:r>
+              <w:t>Superada</w:t>
+            </w:r>
           </w:p>
         </w:tc>
       </w:tr>
@@ -3725,7 +3725,7 @@
               <w:ind w:left="20"/>
             </w:pPr>
             <w:r>
-              <w:t>Pendiente</w:t>
+              <w:t>Superada</w:t>
             </w:r>
           </w:p>
         </w:tc>
@@ -3871,7 +3871,7 @@
               <w:ind w:left="20"/>
             </w:pPr>
             <w:r>
-              <w:t>Pendiente</w:t>
+              <w:t>Superada</w:t>
             </w:r>
           </w:p>
         </w:tc>
@@ -4024,7 +4024,7 @@
               <w:ind w:left="20"/>
             </w:pPr>
             <w:r>
-              <w:t>Pendiente</w:t>
+              <w:t>Superada</w:t>
             </w:r>
           </w:p>
         </w:tc>
@@ -4168,7 +4168,7 @@
               <w:ind w:left="20"/>
             </w:pPr>
             <w:r>
-              <w:t>Pendiente</w:t>
+              <w:t>Superada</w:t>
             </w:r>
           </w:p>
         </w:tc>
@@ -4326,7 +4326,7 @@
               <w:ind w:left="20"/>
             </w:pPr>
             <w:r>
-              <w:t>Superado</w:t>
+              <w:t>Superada</w:t>
             </w:r>
           </w:p>
         </w:tc>
@@ -4484,7 +4484,7 @@
               <w:ind w:left="20"/>
             </w:pPr>
             <w:r>
-              <w:t>Superado</w:t>
+              <w:t>Superada</w:t>
             </w:r>
           </w:p>
         </w:tc>
@@ -4635,7 +4635,7 @@
               <w:jc w:val="center"/>
             </w:pPr>
             <w:r>
-              <w:t>Pendiente</w:t>
+              <w:t>Superada</w:t>
             </w:r>
           </w:p>
         </w:tc>
@@ -4933,7 +4933,7 @@
               <w:jc w:val="center"/>
             </w:pPr>
             <w:r>
-              <w:t>Pendiente</w:t>
+              <w:t>Superada</w:t>
             </w:r>
           </w:p>
         </w:tc>
@@ -5177,7 +5177,7 @@
               <w:ind w:left="20"/>
             </w:pPr>
             <w:r>
-              <w:t>Pendiente</w:t>
+              <w:t>Superada</w:t>
             </w:r>
           </w:p>
         </w:tc>
@@ -5426,7 +5426,7 @@
               <w:ind w:left="20"/>
             </w:pPr>
             <w:r>
-              <w:t>Superado</w:t>
+              <w:t>Superada</w:t>
             </w:r>
           </w:p>
         </w:tc>
@@ -5670,7 +5670,7 @@
               <w:ind w:left="20"/>
             </w:pPr>
             <w:r>
-              <w:t>Superado</w:t>
+              <w:t>Superada</w:t>
             </w:r>
           </w:p>
         </w:tc>
@@ -5911,7 +5911,7 @@
               <w:ind w:left="20"/>
             </w:pPr>
             <w:r>
-              <w:t>Pendiente</w:t>
+              <w:t>Superada</w:t>
             </w:r>
           </w:p>
         </w:tc>
@@ -6158,7 +6158,7 @@
               <w:ind w:left="20"/>
             </w:pPr>
             <w:r>
-              <w:t>Pendiente</w:t>
+              <w:t>Superada</w:t>
             </w:r>
           </w:p>
         </w:tc>
@@ -6386,7 +6386,7 @@
               <w:ind w:left="20"/>
             </w:pPr>
             <w:r>
-              <w:t>Pendiente</w:t>
+              <w:t>Superada</w:t>
             </w:r>
           </w:p>
         </w:tc>
@@ -6630,7 +6630,7 @@
               <w:ind w:left="20"/>
             </w:pPr>
             <w:r>
-              <w:t>Pendiente</w:t>
+              <w:t>Superada</w:t>
             </w:r>
           </w:p>
         </w:tc>

</xml_diff>